<commit_message>
problems complete. just need to transfer workings from paper
</commit_message>
<xml_diff>
--- a/Lab01/Lab01.docx
+++ b/Lab01/Lab01.docx
@@ -1,6 +1,6 @@
 
 <file path=word/document.xml><?xml version="1.0" encoding="utf-8"?>
-<w:document xmlns:wpc="http://schemas.microsoft.com/office/word/2010/wordprocessingCanvas" xmlns:cx="http://schemas.microsoft.com/office/drawing/2014/chartex" xmlns:cx1="http://schemas.microsoft.com/office/drawing/2015/9/8/chartex" xmlns:cx2="http://schemas.microsoft.com/office/drawing/2015/10/21/chartex" xmlns:cx3="http://schemas.microsoft.com/office/drawing/2016/5/9/chartex" xmlns:cx4="http://schemas.microsoft.com/office/drawing/2016/5/10/chartex" xmlns:cx5="http://schemas.microsoft.com/office/drawing/2016/5/11/chartex" xmlns:cx6="http://schemas.microsoft.com/office/drawing/2016/5/12/chartex" xmlns:cx7="http://schemas.microsoft.com/office/drawing/2016/5/13/chartex" xmlns:cx8="http://schemas.microsoft.com/office/drawing/2016/5/14/chartex" xmlns:mc="http://schemas.openxmlformats.org/markup-compatibility/2006" xmlns:aink="http://schemas.microsoft.com/office/drawing/2016/ink" xmlns:am3d="http://schemas.microsoft.com/office/drawing/2017/model3d" xmlns:o="urn:schemas-microsoft-com:office:office" xmlns:r="http://schemas.openxmlformats.org/officeDocument/2006/relationships" xmlns:m="http://schemas.openxmlformats.org/officeDocument/2006/math" xmlns:v="urn:schemas-microsoft-com:vml" xmlns:wp14="http://schemas.microsoft.com/office/word/2010/wordprocessingDrawing" xmlns:wp="http://schemas.openxmlformats.org/drawingml/2006/wordprocessingDrawing" xmlns:w10="urn:schemas-microsoft-com:office:word" xmlns:w="http://schemas.openxmlformats.org/wordprocessingml/2006/main" xmlns:w14="http://schemas.microsoft.com/office/word/2010/wordml" xmlns:w15="http://schemas.microsoft.com/office/word/2012/wordml" xmlns:w16cid="http://schemas.microsoft.com/office/word/2016/wordml/cid" xmlns:w16se="http://schemas.microsoft.com/office/word/2015/wordml/symex" xmlns:wpg="http://schemas.microsoft.com/office/word/2010/wordprocessingGroup" xmlns:wpi="http://schemas.microsoft.com/office/word/2010/wordprocessingInk" xmlns:wne="http://schemas.microsoft.com/office/word/2006/wordml" xmlns:wps="http://schemas.microsoft.com/office/word/2010/wordprocessingShape" mc:Ignorable="w14 w15 w16se w16cid wp14">
+<w:document xmlns:wpc="http://schemas.microsoft.com/office/word/2010/wordprocessingCanvas" xmlns:cx="http://schemas.microsoft.com/office/drawing/2014/chartex" xmlns:cx1="http://schemas.microsoft.com/office/drawing/2015/9/8/chartex" xmlns:cx2="http://schemas.microsoft.com/office/drawing/2015/10/21/chartex" xmlns:cx3="http://schemas.microsoft.com/office/drawing/2016/5/9/chartex" xmlns:cx4="http://schemas.microsoft.com/office/drawing/2016/5/10/chartex" xmlns:cx5="http://schemas.microsoft.com/office/drawing/2016/5/11/chartex" xmlns:cx6="http://schemas.microsoft.com/office/drawing/2016/5/12/chartex" xmlns:cx7="http://schemas.microsoft.com/office/drawing/2016/5/13/chartex" xmlns:cx8="http://schemas.microsoft.com/office/drawing/2016/5/14/chartex" xmlns:mc="http://schemas.openxmlformats.org/markup-compatibility/2006" xmlns:aink="http://schemas.microsoft.com/office/drawing/2016/ink" xmlns:am3d="http://schemas.microsoft.com/office/drawing/2017/model3d" xmlns:o="urn:schemas-microsoft-com:office:office" xmlns:oel="http://schemas.microsoft.com/office/2019/extlst" xmlns:r="http://schemas.openxmlformats.org/officeDocument/2006/relationships" xmlns:m="http://schemas.openxmlformats.org/officeDocument/2006/math" xmlns:v="urn:schemas-microsoft-com:vml" xmlns:wp14="http://schemas.microsoft.com/office/word/2010/wordprocessingDrawing" xmlns:wp="http://schemas.openxmlformats.org/drawingml/2006/wordprocessingDrawing" xmlns:w10="urn:schemas-microsoft-com:office:word" xmlns:w="http://schemas.openxmlformats.org/wordprocessingml/2006/main" xmlns:w14="http://schemas.microsoft.com/office/word/2010/wordml" xmlns:w15="http://schemas.microsoft.com/office/word/2012/wordml" xmlns:w16cex="http://schemas.microsoft.com/office/word/2018/wordml/cex" xmlns:w16cid="http://schemas.microsoft.com/office/word/2016/wordml/cid" xmlns:w16="http://schemas.microsoft.com/office/word/2018/wordml" xmlns:w16sdtdh="http://schemas.microsoft.com/office/word/2020/wordml/sdtdatahash" xmlns:w16se="http://schemas.microsoft.com/office/word/2015/wordml/symex" xmlns:wpg="http://schemas.microsoft.com/office/word/2010/wordprocessingGroup" xmlns:wpi="http://schemas.microsoft.com/office/word/2010/wordprocessingInk" xmlns:wne="http://schemas.microsoft.com/office/word/2006/wordml" xmlns:wps="http://schemas.microsoft.com/office/word/2010/wordprocessingShape" mc:Ignorable="w14 w15 w16se w16cid w16 w16cex w16sdtdh wp14">
   <w:body>
     <w:p>
       <w:pPr>
@@ -61,23 +61,7 @@
           <w:color w:val="00B050"/>
           <w:lang w:val="en-US"/>
         </w:rPr>
-        <w:t xml:space="preserve">Number of subnets </w:t>
-      </w:r>
-      <w:proofErr w:type="gramStart"/>
-      <w:r>
-        <w:rPr>
-          <w:color w:val="00B050"/>
-          <w:lang w:val="en-US"/>
-        </w:rPr>
-        <w:t>is :</w:t>
-      </w:r>
-      <w:proofErr w:type="gramEnd"/>
-      <w:r>
-        <w:rPr>
-          <w:color w:val="00B050"/>
-          <w:lang w:val="en-US"/>
-        </w:rPr>
-        <w:t xml:space="preserve"> 2</w:t>
+        <w:t>Number of subnets is : 2</w:t>
       </w:r>
       <w:r>
         <w:rPr>
@@ -100,23 +84,7 @@
           <w:color w:val="00B050"/>
           <w:lang w:val="en-US"/>
         </w:rPr>
-        <w:t xml:space="preserve">Number of Hosts per subnet </w:t>
-      </w:r>
-      <w:proofErr w:type="gramStart"/>
-      <w:r>
-        <w:rPr>
-          <w:color w:val="00B050"/>
-          <w:lang w:val="en-US"/>
-        </w:rPr>
-        <w:t>is :</w:t>
-      </w:r>
-      <w:proofErr w:type="gramEnd"/>
-      <w:r>
-        <w:rPr>
-          <w:color w:val="00B050"/>
-          <w:lang w:val="en-US"/>
-        </w:rPr>
-        <w:t xml:space="preserve"> (2</w:t>
+        <w:t>Number of Hosts per subnet is : (2</w:t>
       </w:r>
       <w:r>
         <w:rPr>
@@ -294,37 +262,12 @@
                 <w:lang w:val="en-US"/>
               </w:rPr>
             </w:pPr>
-            <w:proofErr w:type="gramStart"/>
-            <w:r>
-              <w:rPr>
-                <w:color w:val="000000" w:themeColor="text1"/>
-                <w:lang w:val="en-US"/>
-              </w:rPr>
-              <w:t>255 .</w:t>
-            </w:r>
-            <w:proofErr w:type="gramEnd"/>
-            <w:r>
-              <w:rPr>
-                <w:color w:val="000000" w:themeColor="text1"/>
-                <w:lang w:val="en-US"/>
-              </w:rPr>
-              <w:t xml:space="preserve"> </w:t>
-            </w:r>
-            <w:proofErr w:type="gramStart"/>
-            <w:r>
-              <w:rPr>
-                <w:color w:val="000000" w:themeColor="text1"/>
-                <w:lang w:val="en-US"/>
-              </w:rPr>
-              <w:t>0 .</w:t>
-            </w:r>
-            <w:proofErr w:type="gramEnd"/>
-            <w:r>
-              <w:rPr>
-                <w:color w:val="000000" w:themeColor="text1"/>
-                <w:lang w:val="en-US"/>
-              </w:rPr>
-              <w:t xml:space="preserve"> 0. 0</w:t>
+            <w:r>
+              <w:rPr>
+                <w:color w:val="000000" w:themeColor="text1"/>
+                <w:lang w:val="en-US"/>
+              </w:rPr>
+              <w:t>255 . 0 . 0. 0</w:t>
             </w:r>
           </w:p>
         </w:tc>
@@ -384,53 +327,12 @@
                 <w:lang w:val="en-US"/>
               </w:rPr>
             </w:pPr>
-            <w:proofErr w:type="gramStart"/>
-            <w:r>
-              <w:rPr>
-                <w:color w:val="000000" w:themeColor="text1"/>
-                <w:lang w:val="en-US"/>
-              </w:rPr>
-              <w:t>255 .</w:t>
-            </w:r>
-            <w:proofErr w:type="gramEnd"/>
-            <w:r>
-              <w:rPr>
-                <w:color w:val="000000" w:themeColor="text1"/>
-                <w:lang w:val="en-US"/>
-              </w:rPr>
-              <w:t xml:space="preserve"> </w:t>
-            </w:r>
-            <w:proofErr w:type="gramStart"/>
-            <w:r>
-              <w:rPr>
-                <w:color w:val="000000" w:themeColor="text1"/>
-                <w:lang w:val="en-US"/>
-              </w:rPr>
-              <w:t>255 .</w:t>
-            </w:r>
-            <w:proofErr w:type="gramEnd"/>
-            <w:r>
-              <w:rPr>
-                <w:color w:val="000000" w:themeColor="text1"/>
-                <w:lang w:val="en-US"/>
-              </w:rPr>
-              <w:t xml:space="preserve"> </w:t>
-            </w:r>
-            <w:proofErr w:type="gramStart"/>
-            <w:r>
-              <w:rPr>
-                <w:color w:val="000000" w:themeColor="text1"/>
-                <w:lang w:val="en-US"/>
-              </w:rPr>
-              <w:t>0 .</w:t>
-            </w:r>
-            <w:proofErr w:type="gramEnd"/>
-            <w:r>
-              <w:rPr>
-                <w:color w:val="000000" w:themeColor="text1"/>
-                <w:lang w:val="en-US"/>
-              </w:rPr>
-              <w:t xml:space="preserve"> 0</w:t>
+            <w:r>
+              <w:rPr>
+                <w:color w:val="000000" w:themeColor="text1"/>
+                <w:lang w:val="en-US"/>
+              </w:rPr>
+              <w:t>255 . 255 . 0 . 0</w:t>
             </w:r>
           </w:p>
         </w:tc>
@@ -490,53 +392,12 @@
                 <w:lang w:val="en-US"/>
               </w:rPr>
             </w:pPr>
-            <w:proofErr w:type="gramStart"/>
-            <w:r>
-              <w:rPr>
-                <w:color w:val="000000" w:themeColor="text1"/>
-                <w:lang w:val="en-US"/>
-              </w:rPr>
-              <w:t>255 .</w:t>
-            </w:r>
-            <w:proofErr w:type="gramEnd"/>
-            <w:r>
-              <w:rPr>
-                <w:color w:val="000000" w:themeColor="text1"/>
-                <w:lang w:val="en-US"/>
-              </w:rPr>
-              <w:t xml:space="preserve"> </w:t>
-            </w:r>
-            <w:proofErr w:type="gramStart"/>
-            <w:r>
-              <w:rPr>
-                <w:color w:val="000000" w:themeColor="text1"/>
-                <w:lang w:val="en-US"/>
-              </w:rPr>
-              <w:t>255 .</w:t>
-            </w:r>
-            <w:proofErr w:type="gramEnd"/>
-            <w:r>
-              <w:rPr>
-                <w:color w:val="000000" w:themeColor="text1"/>
-                <w:lang w:val="en-US"/>
-              </w:rPr>
-              <w:t xml:space="preserve"> </w:t>
-            </w:r>
-            <w:proofErr w:type="gramStart"/>
-            <w:r>
-              <w:rPr>
-                <w:color w:val="000000" w:themeColor="text1"/>
-                <w:lang w:val="en-US"/>
-              </w:rPr>
-              <w:t>255 .</w:t>
-            </w:r>
-            <w:proofErr w:type="gramEnd"/>
-            <w:r>
-              <w:rPr>
-                <w:color w:val="000000" w:themeColor="text1"/>
-                <w:lang w:val="en-US"/>
-              </w:rPr>
-              <w:t xml:space="preserve"> 0</w:t>
+            <w:r>
+              <w:rPr>
+                <w:color w:val="000000" w:themeColor="text1"/>
+                <w:lang w:val="en-US"/>
+              </w:rPr>
+              <w:t>255 . 255 . 255 . 0</w:t>
             </w:r>
           </w:p>
         </w:tc>
@@ -4493,21 +4354,12 @@
           <w:lang w:val="en-US"/>
         </w:rPr>
       </w:pPr>
-      <w:proofErr w:type="gramStart"/>
-      <w:r>
-        <w:rPr>
-          <w:color w:val="000000" w:themeColor="text1"/>
-          <w:lang w:val="en-US"/>
-        </w:rPr>
-        <w:t>Therefore</w:t>
-      </w:r>
-      <w:proofErr w:type="gramEnd"/>
-      <w:r>
-        <w:rPr>
-          <w:color w:val="000000" w:themeColor="text1"/>
-          <w:lang w:val="en-US"/>
-        </w:rPr>
-        <w:t xml:space="preserve"> custom subnet mask is 255.255.255.224</w:t>
+      <w:r>
+        <w:rPr>
+          <w:color w:val="000000" w:themeColor="text1"/>
+          <w:lang w:val="en-US"/>
+        </w:rPr>
+        <w:t>Therefore custom subnet mask is 255.255.255.224</w:t>
       </w:r>
     </w:p>
     <w:p>
@@ -6119,21 +5971,12 @@
           <w:lang w:val="en-US"/>
         </w:rPr>
       </w:pPr>
-      <w:proofErr w:type="gramStart"/>
-      <w:r>
-        <w:rPr>
-          <w:color w:val="000000" w:themeColor="text1"/>
-          <w:lang w:val="en-US"/>
-        </w:rPr>
-        <w:t>Therefore</w:t>
-      </w:r>
-      <w:proofErr w:type="gramEnd"/>
-      <w:r>
-        <w:rPr>
-          <w:color w:val="000000" w:themeColor="text1"/>
-          <w:lang w:val="en-US"/>
-        </w:rPr>
-        <w:t xml:space="preserve"> custom subnet mask is </w:t>
+      <w:r>
+        <w:rPr>
+          <w:color w:val="000000" w:themeColor="text1"/>
+          <w:lang w:val="en-US"/>
+        </w:rPr>
+        <w:t xml:space="preserve">Therefore custom subnet mask is </w:t>
       </w:r>
       <w:r>
         <w:rPr>
@@ -6218,23 +6061,7 @@
           <w:color w:val="FF0000"/>
           <w:lang w:val="en-US"/>
         </w:rPr>
-        <w:t xml:space="preserve">Network </w:t>
-      </w:r>
-      <w:proofErr w:type="gramStart"/>
-      <w:r>
-        <w:rPr>
-          <w:color w:val="FF0000"/>
-          <w:lang w:val="en-US"/>
-        </w:rPr>
-        <w:t>Address :</w:t>
-      </w:r>
-      <w:proofErr w:type="gramEnd"/>
-      <w:r>
-        <w:rPr>
-          <w:color w:val="FF0000"/>
-          <w:lang w:val="en-US"/>
-        </w:rPr>
-        <w:t xml:space="preserve"> 135.70.0.0</w:t>
+        <w:t>Network Address : 135.70.0.0</w:t>
       </w:r>
     </w:p>
     <w:p>
@@ -7641,21 +7468,12 @@
           <w:lang w:val="en-US"/>
         </w:rPr>
       </w:pPr>
-      <w:proofErr w:type="gramStart"/>
-      <w:r>
-        <w:rPr>
-          <w:color w:val="000000" w:themeColor="text1"/>
-          <w:lang w:val="en-US"/>
-        </w:rPr>
-        <w:t>Therefore</w:t>
-      </w:r>
-      <w:proofErr w:type="gramEnd"/>
-      <w:r>
-        <w:rPr>
-          <w:color w:val="000000" w:themeColor="text1"/>
-          <w:lang w:val="en-US"/>
-        </w:rPr>
-        <w:t xml:space="preserve"> custom subnet mask is </w:t>
+      <w:r>
+        <w:rPr>
+          <w:color w:val="000000" w:themeColor="text1"/>
+          <w:lang w:val="en-US"/>
+        </w:rPr>
+        <w:t xml:space="preserve">Therefore custom subnet mask is </w:t>
       </w:r>
       <w:r>
         <w:rPr>
@@ -7842,23 +7660,7 @@
                 <w:color w:val="000000" w:themeColor="text1"/>
                 <w:lang w:val="en-US"/>
               </w:rPr>
-              <w:t xml:space="preserve">Host </w:t>
-            </w:r>
-            <w:proofErr w:type="gramStart"/>
-            <w:r>
-              <w:rPr>
-                <w:color w:val="000000" w:themeColor="text1"/>
-                <w:lang w:val="en-US"/>
-              </w:rPr>
-              <w:t>( Value</w:t>
-            </w:r>
-            <w:proofErr w:type="gramEnd"/>
-            <w:r>
-              <w:rPr>
-                <w:color w:val="000000" w:themeColor="text1"/>
-                <w:lang w:val="en-US"/>
-              </w:rPr>
-              <w:t xml:space="preserve"> = 0 )</w:t>
+              <w:t>Host ( Value = 0 )</w:t>
             </w:r>
           </w:p>
         </w:tc>
@@ -12067,23 +11869,7 @@
                 <w:color w:val="000000" w:themeColor="text1"/>
                 <w:lang w:val="en-US"/>
               </w:rPr>
-              <w:t xml:space="preserve">Host </w:t>
-            </w:r>
-            <w:proofErr w:type="gramStart"/>
-            <w:r>
-              <w:rPr>
-                <w:color w:val="000000" w:themeColor="text1"/>
-                <w:lang w:val="en-US"/>
-              </w:rPr>
-              <w:t>( Value</w:t>
-            </w:r>
-            <w:proofErr w:type="gramEnd"/>
-            <w:r>
-              <w:rPr>
-                <w:color w:val="000000" w:themeColor="text1"/>
-                <w:lang w:val="en-US"/>
-              </w:rPr>
-              <w:t xml:space="preserve"> = 286</w:t>
+              <w:t>Host ( Value = 286</w:t>
             </w:r>
             <w:r>
               <w:rPr>
@@ -15823,16 +15609,7 @@
           <w:color w:val="000000" w:themeColor="text1"/>
           <w:lang w:val="en-US"/>
         </w:rPr>
-        <w:t>subnet you add the host bit value to the network bit value of that subnet</w:t>
-      </w:r>
-      <w:bookmarkStart w:id="0" w:name="_GoBack"/>
-      <w:bookmarkEnd w:id="0"/>
-      <w:r>
-        <w:rPr>
-          <w:color w:val="000000" w:themeColor="text1"/>
-          <w:lang w:val="en-US"/>
-        </w:rPr>
-        <w:t>.</w:t>
+        <w:t>subnet you add the host bit value to the network bit value of that subnet.</w:t>
       </w:r>
     </w:p>
     <w:p>
@@ -15907,23 +15684,7 @@
           <w:color w:val="0070C0"/>
           <w:lang w:val="en-US"/>
         </w:rPr>
-        <w:t xml:space="preserve">only </w:t>
-      </w:r>
-      <w:proofErr w:type="gramStart"/>
-      <w:r>
-        <w:rPr>
-          <w:color w:val="0070C0"/>
-          <w:lang w:val="en-US"/>
-        </w:rPr>
-        <w:t>take into account</w:t>
-      </w:r>
-      <w:proofErr w:type="gramEnd"/>
-      <w:r>
-        <w:rPr>
-          <w:color w:val="0070C0"/>
-          <w:lang w:val="en-US"/>
-        </w:rPr>
-        <w:t xml:space="preserve"> the borrowed network bits. </w:t>
+        <w:t xml:space="preserve">only take into account the borrowed network bits. </w:t>
       </w:r>
     </w:p>
     <w:p>
@@ -16323,7 +16084,7 @@
     <w:p>
       <w:pPr>
         <w:rPr>
-          <w:color w:val="000000" w:themeColor="text1"/>
+          <w:color w:val="0070C0"/>
           <w:lang w:val="en-US"/>
         </w:rPr>
       </w:pPr>
@@ -16341,6 +16102,1808 @@
         </w:rPr>
         <w:t>end range is 135.70.191.255</w:t>
       </w:r>
+    </w:p>
+    <w:p>
+      <w:pPr>
+        <w:rPr>
+          <w:color w:val="0070C0"/>
+          <w:lang w:val="en-US"/>
+        </w:rPr>
+      </w:pPr>
+      <w:r>
+        <w:rPr>
+          <w:color w:val="0070C0"/>
+          <w:lang w:val="en-US"/>
+        </w:rPr>
+        <w:br w:type="page"/>
+      </w:r>
+    </w:p>
+    <w:p>
+      <w:pPr>
+        <w:rPr>
+          <w:color w:val="FF0000"/>
+          <w:lang w:val="en-US"/>
+        </w:rPr>
+      </w:pPr>
+      <w:r>
+        <w:rPr>
+          <w:color w:val="FF0000"/>
+          <w:lang w:val="en-US"/>
+        </w:rPr>
+        <w:lastRenderedPageBreak/>
+        <w:t>Problem 12</w:t>
+      </w:r>
+    </w:p>
+    <w:p>
+      <w:pPr>
+        <w:jc w:val="center"/>
+        <w:rPr>
+          <w:color w:val="FF0000"/>
+          <w:lang w:val="en-US"/>
+        </w:rPr>
+      </w:pPr>
+      <w:r>
+        <w:rPr>
+          <w:color w:val="FF0000"/>
+          <w:lang w:val="en-US"/>
+        </w:rPr>
+        <w:t>Needed Hosts: 45</w:t>
+      </w:r>
+    </w:p>
+    <w:p>
+      <w:pPr>
+        <w:jc w:val="center"/>
+        <w:rPr>
+          <w:color w:val="FF0000"/>
+          <w:lang w:val="en-US"/>
+        </w:rPr>
+      </w:pPr>
+      <w:r>
+        <w:rPr>
+          <w:color w:val="FF0000"/>
+          <w:lang w:val="en-US"/>
+        </w:rPr>
+        <w:t>Network address: 198.125.50.0</w:t>
+      </w:r>
+    </w:p>
+    <w:p>
+      <w:pPr>
+        <w:rPr>
+          <w:color w:val="000000" w:themeColor="text1"/>
+          <w:lang w:val="en-US"/>
+        </w:rPr>
+      </w:pPr>
+    </w:p>
+    <w:p>
+      <w:pPr>
+        <w:rPr>
+          <w:color w:val="000000" w:themeColor="text1"/>
+          <w:lang w:val="en-US"/>
+        </w:rPr>
+      </w:pPr>
+      <w:r>
+        <w:rPr>
+          <w:color w:val="000000" w:themeColor="text1"/>
+          <w:lang w:val="en-US"/>
+        </w:rPr>
+        <w:t xml:space="preserve">Address Class: </w:t>
+      </w:r>
+      <w:r>
+        <w:rPr>
+          <w:color w:val="000000" w:themeColor="text1"/>
+          <w:lang w:val="en-US"/>
+        </w:rPr>
+        <w:tab/>
+      </w:r>
+      <w:r>
+        <w:rPr>
+          <w:color w:val="000000" w:themeColor="text1"/>
+          <w:lang w:val="en-US"/>
+        </w:rPr>
+        <w:tab/>
+      </w:r>
+      <w:r>
+        <w:rPr>
+          <w:color w:val="000000" w:themeColor="text1"/>
+          <w:lang w:val="en-US"/>
+        </w:rPr>
+        <w:tab/>
+      </w:r>
+      <w:r>
+        <w:rPr>
+          <w:color w:val="000000" w:themeColor="text1"/>
+          <w:lang w:val="en-US"/>
+        </w:rPr>
+        <w:t>C</w:t>
+      </w:r>
+    </w:p>
+    <w:p>
+      <w:pPr>
+        <w:rPr>
+          <w:color w:val="000000" w:themeColor="text1"/>
+          <w:lang w:val="en-US"/>
+        </w:rPr>
+      </w:pPr>
+      <w:r>
+        <w:rPr>
+          <w:color w:val="000000" w:themeColor="text1"/>
+          <w:lang w:val="en-US"/>
+        </w:rPr>
+        <w:t xml:space="preserve">Default subnet mask: </w:t>
+      </w:r>
+      <w:r>
+        <w:rPr>
+          <w:color w:val="000000" w:themeColor="text1"/>
+          <w:lang w:val="en-US"/>
+        </w:rPr>
+        <w:tab/>
+      </w:r>
+      <w:r>
+        <w:rPr>
+          <w:color w:val="000000" w:themeColor="text1"/>
+          <w:lang w:val="en-US"/>
+        </w:rPr>
+        <w:tab/>
+      </w:r>
+      <w:r>
+        <w:rPr>
+          <w:color w:val="000000" w:themeColor="text1"/>
+          <w:lang w:val="en-US"/>
+        </w:rPr>
+        <w:t>255.255.255.0</w:t>
+      </w:r>
+    </w:p>
+    <w:p>
+      <w:pPr>
+        <w:rPr>
+          <w:color w:val="000000" w:themeColor="text1"/>
+          <w:lang w:val="en-US"/>
+        </w:rPr>
+      </w:pPr>
+      <w:r>
+        <w:rPr>
+          <w:color w:val="000000" w:themeColor="text1"/>
+          <w:lang w:val="en-US"/>
+        </w:rPr>
+        <w:t xml:space="preserve">Custom subnet mask: </w:t>
+      </w:r>
+      <w:r>
+        <w:rPr>
+          <w:color w:val="000000" w:themeColor="text1"/>
+          <w:lang w:val="en-US"/>
+        </w:rPr>
+        <w:tab/>
+      </w:r>
+      <w:r>
+        <w:rPr>
+          <w:color w:val="000000" w:themeColor="text1"/>
+          <w:lang w:val="en-US"/>
+        </w:rPr>
+        <w:tab/>
+      </w:r>
+      <w:r>
+        <w:rPr>
+          <w:color w:val="000000" w:themeColor="text1"/>
+          <w:lang w:val="en-US"/>
+        </w:rPr>
+        <w:t>255.255.255.192</w:t>
+      </w:r>
+    </w:p>
+    <w:p>
+      <w:pPr>
+        <w:rPr>
+          <w:color w:val="000000" w:themeColor="text1"/>
+          <w:lang w:val="en-US"/>
+        </w:rPr>
+      </w:pPr>
+      <w:r>
+        <w:rPr>
+          <w:color w:val="000000" w:themeColor="text1"/>
+          <w:lang w:val="en-US"/>
+        </w:rPr>
+        <w:t xml:space="preserve">Number of subnets: </w:t>
+      </w:r>
+      <w:r>
+        <w:rPr>
+          <w:color w:val="000000" w:themeColor="text1"/>
+          <w:lang w:val="en-US"/>
+        </w:rPr>
+        <w:tab/>
+      </w:r>
+      <w:r>
+        <w:rPr>
+          <w:color w:val="000000" w:themeColor="text1"/>
+          <w:lang w:val="en-US"/>
+        </w:rPr>
+        <w:tab/>
+      </w:r>
+      <w:r>
+        <w:rPr>
+          <w:color w:val="000000" w:themeColor="text1"/>
+          <w:lang w:val="en-US"/>
+        </w:rPr>
+        <w:t>4</w:t>
+      </w:r>
+    </w:p>
+    <w:p>
+      <w:pPr>
+        <w:rPr>
+          <w:color w:val="000000" w:themeColor="text1"/>
+          <w:lang w:val="en-US"/>
+        </w:rPr>
+      </w:pPr>
+      <w:r>
+        <w:rPr>
+          <w:color w:val="000000" w:themeColor="text1"/>
+          <w:lang w:val="en-US"/>
+        </w:rPr>
+        <w:t xml:space="preserve">Number of host addresses: </w:t>
+      </w:r>
+      <w:r>
+        <w:rPr>
+          <w:color w:val="000000" w:themeColor="text1"/>
+          <w:lang w:val="en-US"/>
+        </w:rPr>
+        <w:tab/>
+      </w:r>
+      <w:r>
+        <w:rPr>
+          <w:color w:val="000000" w:themeColor="text1"/>
+          <w:lang w:val="en-US"/>
+        </w:rPr>
+        <w:t>64</w:t>
+      </w:r>
+    </w:p>
+    <w:p>
+      <w:pPr>
+        <w:rPr>
+          <w:color w:val="000000" w:themeColor="text1"/>
+          <w:lang w:val="en-US"/>
+        </w:rPr>
+      </w:pPr>
+      <w:r>
+        <w:rPr>
+          <w:color w:val="000000" w:themeColor="text1"/>
+          <w:lang w:val="en-US"/>
+        </w:rPr>
+        <w:t xml:space="preserve">Number of usable addresses: </w:t>
+      </w:r>
+      <w:r>
+        <w:rPr>
+          <w:color w:val="000000" w:themeColor="text1"/>
+          <w:lang w:val="en-US"/>
+        </w:rPr>
+        <w:tab/>
+      </w:r>
+      <w:r>
+        <w:rPr>
+          <w:color w:val="000000" w:themeColor="text1"/>
+          <w:lang w:val="en-US"/>
+        </w:rPr>
+        <w:t>62</w:t>
+      </w:r>
+    </w:p>
+    <w:p>
+      <w:pPr>
+        <w:rPr>
+          <w:color w:val="000000" w:themeColor="text1"/>
+          <w:lang w:val="en-US"/>
+        </w:rPr>
+      </w:pPr>
+      <w:r>
+        <w:rPr>
+          <w:color w:val="000000" w:themeColor="text1"/>
+          <w:lang w:val="en-US"/>
+        </w:rPr>
+        <w:t xml:space="preserve">Number of bits borrowed: </w:t>
+      </w:r>
+      <w:r>
+        <w:rPr>
+          <w:color w:val="000000" w:themeColor="text1"/>
+          <w:lang w:val="en-US"/>
+        </w:rPr>
+        <w:tab/>
+      </w:r>
+      <w:r>
+        <w:rPr>
+          <w:color w:val="000000" w:themeColor="text1"/>
+          <w:lang w:val="en-US"/>
+        </w:rPr>
+        <w:t>2</w:t>
+      </w:r>
+    </w:p>
+    <w:p>
+      <w:pPr>
+        <w:rPr>
+          <w:color w:val="000000" w:themeColor="text1"/>
+          <w:lang w:val="en-US"/>
+        </w:rPr>
+      </w:pPr>
+      <w:r>
+        <w:rPr>
+          <w:color w:val="000000" w:themeColor="text1"/>
+          <w:lang w:val="en-US"/>
+        </w:rPr>
+        <w:t xml:space="preserve">Second subnet range: </w:t>
+      </w:r>
+      <w:r>
+        <w:rPr>
+          <w:color w:val="000000" w:themeColor="text1"/>
+          <w:lang w:val="en-US"/>
+        </w:rPr>
+        <w:tab/>
+      </w:r>
+      <w:r>
+        <w:rPr>
+          <w:color w:val="000000" w:themeColor="text1"/>
+          <w:lang w:val="en-US"/>
+        </w:rPr>
+        <w:tab/>
+      </w:r>
+      <w:r>
+        <w:rPr>
+          <w:color w:val="000000" w:themeColor="text1"/>
+          <w:lang w:val="en-US"/>
+        </w:rPr>
+        <w:t>198.125.50.64 -</w:t>
+      </w:r>
+      <w:r>
+        <w:rPr>
+          <w:color w:val="000000" w:themeColor="text1"/>
+          <w:lang w:val="en-US"/>
+        </w:rPr>
+        <w:t>&gt; 198.125.50.127</w:t>
+      </w:r>
+    </w:p>
+    <w:p>
+      <w:pPr>
+        <w:rPr>
+          <w:color w:val="000000" w:themeColor="text1"/>
+          <w:lang w:val="en-US"/>
+        </w:rPr>
+      </w:pPr>
+      <w:r>
+        <w:rPr>
+          <w:color w:val="000000" w:themeColor="text1"/>
+          <w:lang w:val="en-US"/>
+        </w:rPr>
+        <w:t xml:space="preserve">Second subnet </w:t>
+      </w:r>
+      <w:r>
+        <w:rPr>
+          <w:color w:val="000000" w:themeColor="text1"/>
+          <w:lang w:val="en-US"/>
+        </w:rPr>
+        <w:t xml:space="preserve">number: </w:t>
+      </w:r>
+      <w:r>
+        <w:rPr>
+          <w:color w:val="000000" w:themeColor="text1"/>
+          <w:lang w:val="en-US"/>
+        </w:rPr>
+        <w:tab/>
+      </w:r>
+      <w:r>
+        <w:rPr>
+          <w:color w:val="000000" w:themeColor="text1"/>
+          <w:lang w:val="en-US"/>
+        </w:rPr>
+        <w:t>255.255.255.128 (?)</w:t>
+      </w:r>
+    </w:p>
+    <w:p>
+      <w:pPr>
+        <w:rPr>
+          <w:color w:val="000000" w:themeColor="text1"/>
+          <w:lang w:val="en-US"/>
+        </w:rPr>
+      </w:pPr>
+      <w:r>
+        <w:rPr>
+          <w:color w:val="000000" w:themeColor="text1"/>
+          <w:lang w:val="en-US"/>
+        </w:rPr>
+        <w:t xml:space="preserve">Subnet broadcast address: </w:t>
+      </w:r>
+      <w:r>
+        <w:rPr>
+          <w:color w:val="000000" w:themeColor="text1"/>
+          <w:lang w:val="en-US"/>
+        </w:rPr>
+        <w:tab/>
+      </w:r>
+      <w:r>
+        <w:rPr>
+          <w:color w:val="000000" w:themeColor="text1"/>
+          <w:lang w:val="en-US"/>
+        </w:rPr>
+        <w:t>198.125.50.255</w:t>
+      </w:r>
+    </w:p>
+    <w:p>
+      <w:pPr>
+        <w:rPr>
+          <w:color w:val="000000" w:themeColor="text1"/>
+          <w:lang w:val="en-US"/>
+        </w:rPr>
+      </w:pPr>
+      <w:r>
+        <w:rPr>
+          <w:color w:val="000000" w:themeColor="text1"/>
+          <w:lang w:val="en-US"/>
+        </w:rPr>
+        <w:t>Assignable addresses 3</w:t>
+      </w:r>
+      <w:r>
+        <w:rPr>
+          <w:color w:val="000000" w:themeColor="text1"/>
+          <w:vertAlign w:val="superscript"/>
+          <w:lang w:val="en-US"/>
+        </w:rPr>
+        <w:t>rd</w:t>
+      </w:r>
+      <w:r>
+        <w:rPr>
+          <w:color w:val="000000" w:themeColor="text1"/>
+          <w:lang w:val="en-US"/>
+        </w:rPr>
+        <w:t xml:space="preserve"> subnet range: </w:t>
+      </w:r>
+      <w:r>
+        <w:rPr>
+          <w:color w:val="000000" w:themeColor="text1"/>
+          <w:lang w:val="en-US"/>
+        </w:rPr>
+        <w:tab/>
+      </w:r>
+      <w:r>
+        <w:rPr>
+          <w:color w:val="000000" w:themeColor="text1"/>
+          <w:lang w:val="en-US"/>
+        </w:rPr>
+        <w:t xml:space="preserve">198.125.50.129 -&gt; </w:t>
+      </w:r>
+      <w:r>
+        <w:rPr>
+          <w:color w:val="000000" w:themeColor="text1"/>
+          <w:lang w:val="en-US"/>
+        </w:rPr>
+        <w:t>198.125.50.190</w:t>
+      </w:r>
+    </w:p>
+    <w:p>
+      <w:pPr>
+        <w:rPr>
+          <w:color w:val="0070C0"/>
+          <w:lang w:val="en-US"/>
+        </w:rPr>
+      </w:pPr>
+      <w:r>
+        <w:rPr>
+          <w:color w:val="0070C0"/>
+          <w:lang w:val="en-US"/>
+        </w:rPr>
+        <w:t>Workings:</w:t>
+      </w:r>
+    </w:p>
+    <w:p>
+      <w:pPr>
+        <w:rPr>
+          <w:color w:val="000000" w:themeColor="text1"/>
+          <w:lang w:val="en-US"/>
+        </w:rPr>
+      </w:pPr>
+    </w:p>
+    <w:p>
+      <w:pPr>
+        <w:rPr>
+          <w:color w:val="000000" w:themeColor="text1"/>
+          <w:lang w:val="en-US"/>
+        </w:rPr>
+      </w:pPr>
+    </w:p>
+    <w:p>
+      <w:pPr>
+        <w:rPr>
+          <w:color w:val="FF0000"/>
+          <w:lang w:val="en-US"/>
+        </w:rPr>
+      </w:pPr>
+      <w:r>
+        <w:rPr>
+          <w:color w:val="000000" w:themeColor="text1"/>
+          <w:lang w:val="en-US"/>
+        </w:rPr>
+        <w:br w:type="page"/>
+      </w:r>
+      <w:r>
+        <w:rPr>
+          <w:color w:val="FF0000"/>
+          <w:lang w:val="en-US"/>
+        </w:rPr>
+        <w:lastRenderedPageBreak/>
+        <w:t>Practical Subnetting</w:t>
+      </w:r>
+      <w:r>
+        <w:rPr>
+          <w:color w:val="FF0000"/>
+          <w:lang w:val="en-US"/>
+        </w:rPr>
+        <w:t xml:space="preserve"> 4</w:t>
+      </w:r>
+    </w:p>
+    <w:p>
+      <w:pPr>
+        <w:jc w:val="center"/>
+        <w:rPr>
+          <w:color w:val="FF0000"/>
+          <w:lang w:val="en-US"/>
+        </w:rPr>
+      </w:pPr>
+      <w:r>
+        <w:rPr>
+          <w:color w:val="FF0000"/>
+          <w:lang w:val="en-US"/>
+        </w:rPr>
+        <w:t>IP Address: 135.126.0.0</w:t>
+      </w:r>
+    </w:p>
+    <w:p>
+      <w:pPr>
+        <w:jc w:val="center"/>
+        <w:rPr>
+          <w:color w:val="FF0000"/>
+          <w:lang w:val="en-US"/>
+        </w:rPr>
+      </w:pPr>
+      <w:r>
+        <w:rPr>
+          <w:color w:val="FF0000"/>
+          <w:lang w:val="en-US"/>
+        </w:rPr>
+        <w:t>Allow for 70% growth</w:t>
+      </w:r>
+    </w:p>
+    <w:p>
+      <w:pPr>
+        <w:rPr>
+          <w:color w:val="000000" w:themeColor="text1"/>
+          <w:lang w:val="en-US"/>
+        </w:rPr>
+      </w:pPr>
+      <w:r>
+        <w:rPr>
+          <w:color w:val="000000" w:themeColor="text1"/>
+          <w:lang w:val="en-US"/>
+        </w:rPr>
+        <w:t xml:space="preserve">Address Class: </w:t>
+      </w:r>
+      <w:r>
+        <w:rPr>
+          <w:color w:val="000000" w:themeColor="text1"/>
+          <w:lang w:val="en-US"/>
+        </w:rPr>
+        <w:tab/>
+      </w:r>
+      <w:r>
+        <w:rPr>
+          <w:color w:val="000000" w:themeColor="text1"/>
+          <w:lang w:val="en-US"/>
+        </w:rPr>
+        <w:tab/>
+      </w:r>
+      <w:r>
+        <w:rPr>
+          <w:color w:val="000000" w:themeColor="text1"/>
+          <w:lang w:val="en-US"/>
+        </w:rPr>
+        <w:tab/>
+      </w:r>
+      <w:r>
+        <w:rPr>
+          <w:color w:val="000000" w:themeColor="text1"/>
+          <w:lang w:val="en-US"/>
+        </w:rPr>
+        <w:tab/>
+      </w:r>
+      <w:r>
+        <w:rPr>
+          <w:color w:val="000000" w:themeColor="text1"/>
+          <w:lang w:val="en-US"/>
+        </w:rPr>
+        <w:t>B</w:t>
+      </w:r>
+    </w:p>
+    <w:p>
+      <w:pPr>
+        <w:rPr>
+          <w:color w:val="000000" w:themeColor="text1"/>
+          <w:lang w:val="en-US"/>
+        </w:rPr>
+      </w:pPr>
+      <w:r>
+        <w:rPr>
+          <w:color w:val="000000" w:themeColor="text1"/>
+          <w:lang w:val="en-US"/>
+        </w:rPr>
+        <w:t xml:space="preserve">Custom subnet mask: </w:t>
+      </w:r>
+      <w:r>
+        <w:rPr>
+          <w:color w:val="000000" w:themeColor="text1"/>
+          <w:lang w:val="en-US"/>
+        </w:rPr>
+        <w:tab/>
+      </w:r>
+      <w:r>
+        <w:rPr>
+          <w:color w:val="000000" w:themeColor="text1"/>
+          <w:lang w:val="en-US"/>
+        </w:rPr>
+        <w:tab/>
+      </w:r>
+      <w:r>
+        <w:rPr>
+          <w:color w:val="000000" w:themeColor="text1"/>
+          <w:lang w:val="en-US"/>
+        </w:rPr>
+        <w:tab/>
+      </w:r>
+      <w:r>
+        <w:rPr>
+          <w:color w:val="000000" w:themeColor="text1"/>
+          <w:lang w:val="en-US"/>
+        </w:rPr>
+        <w:t>255.255.240.0</w:t>
+      </w:r>
+    </w:p>
+    <w:p>
+      <w:pPr>
+        <w:rPr>
+          <w:color w:val="000000" w:themeColor="text1"/>
+          <w:lang w:val="en-US"/>
+        </w:rPr>
+      </w:pPr>
+      <w:r>
+        <w:rPr>
+          <w:color w:val="000000" w:themeColor="text1"/>
+          <w:lang w:val="en-US"/>
+        </w:rPr>
+        <w:t xml:space="preserve">Minimum number of subnets needed: </w:t>
+      </w:r>
+      <w:r>
+        <w:rPr>
+          <w:color w:val="000000" w:themeColor="text1"/>
+          <w:lang w:val="en-US"/>
+        </w:rPr>
+        <w:tab/>
+      </w:r>
+      <w:r>
+        <w:rPr>
+          <w:color w:val="000000" w:themeColor="text1"/>
+          <w:lang w:val="en-US"/>
+        </w:rPr>
+        <w:t>5</w:t>
+      </w:r>
+    </w:p>
+    <w:p>
+      <w:pPr>
+        <w:rPr>
+          <w:color w:val="000000" w:themeColor="text1"/>
+          <w:lang w:val="en-US"/>
+        </w:rPr>
+      </w:pPr>
+      <w:r>
+        <w:rPr>
+          <w:color w:val="000000" w:themeColor="text1"/>
+          <w:lang w:val="en-US"/>
+        </w:rPr>
+        <w:t xml:space="preserve">Extra subnets required for growth: </w:t>
+      </w:r>
+      <w:r>
+        <w:rPr>
+          <w:color w:val="000000" w:themeColor="text1"/>
+          <w:lang w:val="en-US"/>
+        </w:rPr>
+        <w:tab/>
+      </w:r>
+      <w:r>
+        <w:rPr>
+          <w:color w:val="000000" w:themeColor="text1"/>
+          <w:lang w:val="en-US"/>
+        </w:rPr>
+        <w:t>4</w:t>
+      </w:r>
+    </w:p>
+    <w:p>
+      <w:pPr>
+        <w:rPr>
+          <w:color w:val="000000" w:themeColor="text1"/>
+          <w:lang w:val="en-US"/>
+        </w:rPr>
+      </w:pPr>
+      <w:r>
+        <w:rPr>
+          <w:color w:val="000000" w:themeColor="text1"/>
+          <w:lang w:val="en-US"/>
+        </w:rPr>
+        <w:t xml:space="preserve">Total number of subnets required: </w:t>
+      </w:r>
+      <w:r>
+        <w:rPr>
+          <w:color w:val="000000" w:themeColor="text1"/>
+          <w:lang w:val="en-US"/>
+        </w:rPr>
+        <w:tab/>
+      </w:r>
+      <w:r>
+        <w:rPr>
+          <w:color w:val="000000" w:themeColor="text1"/>
+          <w:lang w:val="en-US"/>
+        </w:rPr>
+        <w:t>9</w:t>
+      </w:r>
+    </w:p>
+    <w:p>
+      <w:pPr>
+        <w:rPr>
+          <w:color w:val="000000" w:themeColor="text1"/>
+          <w:lang w:val="en-US"/>
+        </w:rPr>
+      </w:pPr>
+      <w:r>
+        <w:rPr>
+          <w:color w:val="000000" w:themeColor="text1"/>
+          <w:lang w:val="en-US"/>
+        </w:rPr>
+        <w:t xml:space="preserve">Number of host addresses in largest subnet: </w:t>
+      </w:r>
+      <w:r>
+        <w:rPr>
+          <w:color w:val="000000" w:themeColor="text1"/>
+          <w:lang w:val="en-US"/>
+        </w:rPr>
+        <w:tab/>
+      </w:r>
+      <w:r>
+        <w:rPr>
+          <w:color w:val="000000" w:themeColor="text1"/>
+          <w:lang w:val="en-US"/>
+        </w:rPr>
+        <w:tab/>
+      </w:r>
+      <w:r>
+        <w:rPr>
+          <w:color w:val="000000" w:themeColor="text1"/>
+          <w:lang w:val="en-US"/>
+        </w:rPr>
+        <w:t>325</w:t>
+      </w:r>
+    </w:p>
+    <w:p>
+      <w:pPr>
+        <w:rPr>
+          <w:color w:val="000000" w:themeColor="text1"/>
+          <w:lang w:val="en-US"/>
+        </w:rPr>
+      </w:pPr>
+      <w:r>
+        <w:rPr>
+          <w:color w:val="000000" w:themeColor="text1"/>
+          <w:lang w:val="en-US"/>
+        </w:rPr>
+        <w:t xml:space="preserve">Total number of addresses needed in largest subnet: </w:t>
+      </w:r>
+      <w:r>
+        <w:rPr>
+          <w:color w:val="000000" w:themeColor="text1"/>
+          <w:lang w:val="en-US"/>
+        </w:rPr>
+        <w:tab/>
+      </w:r>
+      <w:r>
+        <w:rPr>
+          <w:color w:val="000000" w:themeColor="text1"/>
+          <w:lang w:val="en-US"/>
+        </w:rPr>
+        <w:t>553</w:t>
+      </w:r>
+    </w:p>
+    <w:p>
+      <w:pPr>
+        <w:rPr>
+          <w:color w:val="000000" w:themeColor="text1"/>
+          <w:lang w:val="en-US"/>
+        </w:rPr>
+      </w:pPr>
+      <w:r>
+        <w:rPr>
+          <w:color w:val="000000" w:themeColor="text1"/>
+          <w:lang w:val="en-US"/>
+        </w:rPr>
+        <w:t xml:space="preserve">Number of addresses needed for 70% growth in the largest subnet: </w:t>
+      </w:r>
+      <w:r>
+        <w:rPr>
+          <w:color w:val="000000" w:themeColor="text1"/>
+          <w:lang w:val="en-US"/>
+        </w:rPr>
+        <w:tab/>
+      </w:r>
+      <w:r>
+        <w:rPr>
+          <w:color w:val="000000" w:themeColor="text1"/>
+          <w:lang w:val="en-US"/>
+        </w:rPr>
+        <w:t>228</w:t>
+      </w:r>
+    </w:p>
+    <w:p>
+      <w:pPr>
+        <w:rPr>
+          <w:color w:val="000000" w:themeColor="text1"/>
+          <w:lang w:val="en-US"/>
+        </w:rPr>
+      </w:pPr>
+      <w:r>
+        <w:rPr>
+          <w:color w:val="000000" w:themeColor="text1"/>
+          <w:lang w:val="en-US"/>
+        </w:rPr>
+        <w:t xml:space="preserve">New York: </w:t>
+      </w:r>
+      <w:r>
+        <w:rPr>
+          <w:color w:val="000000" w:themeColor="text1"/>
+          <w:lang w:val="en-US"/>
+        </w:rPr>
+        <w:tab/>
+      </w:r>
+      <w:r>
+        <w:rPr>
+          <w:color w:val="000000" w:themeColor="text1"/>
+          <w:lang w:val="en-US"/>
+        </w:rPr>
+        <w:tab/>
+      </w:r>
+      <w:r>
+        <w:rPr>
+          <w:color w:val="000000" w:themeColor="text1"/>
+          <w:lang w:val="en-US"/>
+        </w:rPr>
+        <w:t xml:space="preserve">135.126.0.0 -&gt; </w:t>
+      </w:r>
+      <w:r>
+        <w:rPr>
+          <w:color w:val="000000" w:themeColor="text1"/>
+          <w:lang w:val="en-US"/>
+        </w:rPr>
+        <w:t>135.126.15.255</w:t>
+      </w:r>
+    </w:p>
+    <w:p>
+      <w:pPr>
+        <w:rPr>
+          <w:color w:val="000000" w:themeColor="text1"/>
+          <w:lang w:val="en-US"/>
+        </w:rPr>
+      </w:pPr>
+      <w:r>
+        <w:rPr>
+          <w:color w:val="000000" w:themeColor="text1"/>
+          <w:lang w:val="en-US"/>
+        </w:rPr>
+        <w:t xml:space="preserve">Washington: </w:t>
+      </w:r>
+      <w:r>
+        <w:rPr>
+          <w:color w:val="000000" w:themeColor="text1"/>
+          <w:lang w:val="en-US"/>
+        </w:rPr>
+        <w:tab/>
+      </w:r>
+      <w:r>
+        <w:rPr>
+          <w:color w:val="000000" w:themeColor="text1"/>
+          <w:lang w:val="en-US"/>
+        </w:rPr>
+        <w:tab/>
+      </w:r>
+      <w:r>
+        <w:rPr>
+          <w:color w:val="000000" w:themeColor="text1"/>
+          <w:lang w:val="en-US"/>
+        </w:rPr>
+        <w:t xml:space="preserve">135.126.16.255 -&gt; </w:t>
+      </w:r>
+      <w:r>
+        <w:rPr>
+          <w:color w:val="000000" w:themeColor="text1"/>
+          <w:lang w:val="en-US"/>
+        </w:rPr>
+        <w:t>135.126.31.255</w:t>
+      </w:r>
+    </w:p>
+    <w:p>
+      <w:pPr>
+        <w:rPr>
+          <w:color w:val="000000" w:themeColor="text1"/>
+          <w:lang w:val="en-US"/>
+        </w:rPr>
+      </w:pPr>
+      <w:r>
+        <w:rPr>
+          <w:color w:val="000000" w:themeColor="text1"/>
+          <w:lang w:val="en-US"/>
+        </w:rPr>
+        <w:t xml:space="preserve">Dallas: </w:t>
+      </w:r>
+      <w:r>
+        <w:rPr>
+          <w:color w:val="000000" w:themeColor="text1"/>
+          <w:lang w:val="en-US"/>
+        </w:rPr>
+        <w:tab/>
+      </w:r>
+      <w:r>
+        <w:rPr>
+          <w:color w:val="000000" w:themeColor="text1"/>
+          <w:lang w:val="en-US"/>
+        </w:rPr>
+        <w:tab/>
+      </w:r>
+      <w:r>
+        <w:rPr>
+          <w:color w:val="000000" w:themeColor="text1"/>
+          <w:lang w:val="en-US"/>
+        </w:rPr>
+        <w:tab/>
+      </w:r>
+      <w:r>
+        <w:rPr>
+          <w:color w:val="000000" w:themeColor="text1"/>
+          <w:lang w:val="en-US"/>
+        </w:rPr>
+        <w:t xml:space="preserve">135.126.32.255 -&gt; </w:t>
+      </w:r>
+      <w:r>
+        <w:rPr>
+          <w:color w:val="000000" w:themeColor="text1"/>
+          <w:lang w:val="en-US"/>
+        </w:rPr>
+        <w:t>135.126.47.255</w:t>
+      </w:r>
+    </w:p>
+    <w:p>
+      <w:pPr>
+        <w:rPr>
+          <w:color w:val="000000" w:themeColor="text1"/>
+          <w:lang w:val="en-US"/>
+        </w:rPr>
+      </w:pPr>
+      <w:r>
+        <w:rPr>
+          <w:color w:val="000000" w:themeColor="text1"/>
+          <w:lang w:val="en-US"/>
+        </w:rPr>
+        <w:t xml:space="preserve">A -&gt; B: </w:t>
+      </w:r>
+      <w:r>
+        <w:rPr>
+          <w:color w:val="000000" w:themeColor="text1"/>
+          <w:lang w:val="en-US"/>
+        </w:rPr>
+        <w:tab/>
+      </w:r>
+      <w:r>
+        <w:rPr>
+          <w:color w:val="000000" w:themeColor="text1"/>
+          <w:lang w:val="en-US"/>
+        </w:rPr>
+        <w:tab/>
+      </w:r>
+      <w:r>
+        <w:rPr>
+          <w:color w:val="000000" w:themeColor="text1"/>
+          <w:lang w:val="en-US"/>
+        </w:rPr>
+        <w:tab/>
+      </w:r>
+      <w:r>
+        <w:rPr>
+          <w:color w:val="000000" w:themeColor="text1"/>
+          <w:lang w:val="en-US"/>
+        </w:rPr>
+        <w:t>135.126.48.255 -&gt; 135.126.63.255</w:t>
+      </w:r>
+    </w:p>
+    <w:p>
+      <w:pPr>
+        <w:rPr>
+          <w:color w:val="000000" w:themeColor="text1"/>
+          <w:lang w:val="en-US"/>
+        </w:rPr>
+      </w:pPr>
+      <w:r>
+        <w:rPr>
+          <w:color w:val="000000" w:themeColor="text1"/>
+          <w:lang w:val="en-US"/>
+        </w:rPr>
+        <w:t xml:space="preserve">B -&gt; C: </w:t>
+      </w:r>
+      <w:r>
+        <w:rPr>
+          <w:color w:val="000000" w:themeColor="text1"/>
+          <w:lang w:val="en-US"/>
+        </w:rPr>
+        <w:tab/>
+      </w:r>
+      <w:r>
+        <w:rPr>
+          <w:color w:val="000000" w:themeColor="text1"/>
+          <w:lang w:val="en-US"/>
+        </w:rPr>
+        <w:tab/>
+      </w:r>
+      <w:r>
+        <w:rPr>
+          <w:color w:val="000000" w:themeColor="text1"/>
+          <w:lang w:val="en-US"/>
+        </w:rPr>
+        <w:tab/>
+      </w:r>
+      <w:r>
+        <w:rPr>
+          <w:color w:val="000000" w:themeColor="text1"/>
+          <w:lang w:val="en-US"/>
+        </w:rPr>
+        <w:t>135.126.64.255 -&gt; 135.126.79.255</w:t>
+      </w:r>
+    </w:p>
+    <w:p>
+      <w:pPr>
+        <w:rPr>
+          <w:color w:val="0070C0"/>
+          <w:lang w:val="en-US"/>
+        </w:rPr>
+      </w:pPr>
+      <w:r>
+        <w:rPr>
+          <w:color w:val="0070C0"/>
+          <w:lang w:val="en-US"/>
+        </w:rPr>
+        <w:t>Workings:</w:t>
+      </w:r>
+    </w:p>
+    <w:p>
+      <w:pPr>
+        <w:rPr>
+          <w:color w:val="000000" w:themeColor="text1"/>
+          <w:lang w:val="en-US"/>
+        </w:rPr>
+      </w:pPr>
+    </w:p>
+    <w:p>
+      <w:pPr>
+        <w:rPr>
+          <w:color w:val="000000" w:themeColor="text1"/>
+          <w:lang w:val="en-US"/>
+        </w:rPr>
+      </w:pPr>
+    </w:p>
+    <w:p>
+      <w:pPr>
+        <w:rPr>
+          <w:color w:val="FF0000"/>
+          <w:lang w:val="en-US"/>
+        </w:rPr>
+      </w:pPr>
+      <w:r>
+        <w:rPr>
+          <w:color w:val="FF0000"/>
+          <w:lang w:val="en-US"/>
+        </w:rPr>
+        <w:br w:type="page"/>
+      </w:r>
+      <w:r>
+        <w:rPr>
+          <w:color w:val="FF0000"/>
+          <w:lang w:val="en-US"/>
+        </w:rPr>
+        <w:lastRenderedPageBreak/>
+        <w:t>Practical Subnetting 6</w:t>
+      </w:r>
+    </w:p>
+    <w:p>
+      <w:pPr>
+        <w:jc w:val="center"/>
+        <w:rPr>
+          <w:color w:val="FF0000"/>
+          <w:lang w:val="en-US"/>
+        </w:rPr>
+      </w:pPr>
+      <w:r>
+        <w:rPr>
+          <w:color w:val="FF0000"/>
+          <w:lang w:val="en-US"/>
+        </w:rPr>
+        <w:t>IP address: 10.0.0.0</w:t>
+      </w:r>
+    </w:p>
+    <w:p>
+      <w:pPr>
+        <w:jc w:val="center"/>
+        <w:rPr>
+          <w:color w:val="FF0000"/>
+          <w:lang w:val="en-US"/>
+        </w:rPr>
+      </w:pPr>
+      <w:r>
+        <w:rPr>
+          <w:color w:val="FF0000"/>
+          <w:lang w:val="en-US"/>
+        </w:rPr>
+        <w:t>Allow for 20% growth</w:t>
+      </w:r>
+    </w:p>
+    <w:p>
+      <w:pPr>
+        <w:rPr>
+          <w:color w:val="000000" w:themeColor="text1"/>
+          <w:lang w:val="en-US"/>
+        </w:rPr>
+      </w:pPr>
+      <w:r>
+        <w:rPr>
+          <w:color w:val="000000" w:themeColor="text1"/>
+          <w:lang w:val="en-US"/>
+        </w:rPr>
+        <w:t xml:space="preserve">Address Class: </w:t>
+      </w:r>
+      <w:r>
+        <w:rPr>
+          <w:color w:val="000000" w:themeColor="text1"/>
+          <w:lang w:val="en-US"/>
+        </w:rPr>
+        <w:tab/>
+      </w:r>
+      <w:r>
+        <w:rPr>
+          <w:color w:val="000000" w:themeColor="text1"/>
+          <w:lang w:val="en-US"/>
+        </w:rPr>
+        <w:tab/>
+      </w:r>
+      <w:r>
+        <w:rPr>
+          <w:color w:val="000000" w:themeColor="text1"/>
+          <w:lang w:val="en-US"/>
+        </w:rPr>
+        <w:tab/>
+      </w:r>
+      <w:r>
+        <w:rPr>
+          <w:color w:val="000000" w:themeColor="text1"/>
+          <w:lang w:val="en-US"/>
+        </w:rPr>
+        <w:tab/>
+      </w:r>
+      <w:r>
+        <w:rPr>
+          <w:color w:val="000000" w:themeColor="text1"/>
+          <w:lang w:val="en-US"/>
+        </w:rPr>
+        <w:t>A</w:t>
+      </w:r>
+    </w:p>
+    <w:p>
+      <w:pPr>
+        <w:rPr>
+          <w:color w:val="000000" w:themeColor="text1"/>
+          <w:lang w:val="en-US"/>
+        </w:rPr>
+      </w:pPr>
+      <w:r>
+        <w:rPr>
+          <w:color w:val="000000" w:themeColor="text1"/>
+          <w:lang w:val="en-US"/>
+        </w:rPr>
+        <w:t xml:space="preserve">Custom subnet mask: </w:t>
+      </w:r>
+      <w:r>
+        <w:rPr>
+          <w:color w:val="000000" w:themeColor="text1"/>
+          <w:lang w:val="en-US"/>
+        </w:rPr>
+        <w:tab/>
+      </w:r>
+      <w:r>
+        <w:rPr>
+          <w:color w:val="000000" w:themeColor="text1"/>
+          <w:lang w:val="en-US"/>
+        </w:rPr>
+        <w:tab/>
+      </w:r>
+      <w:r>
+        <w:rPr>
+          <w:color w:val="000000" w:themeColor="text1"/>
+          <w:lang w:val="en-US"/>
+        </w:rPr>
+        <w:tab/>
+      </w:r>
+      <w:r>
+        <w:rPr>
+          <w:color w:val="000000" w:themeColor="text1"/>
+          <w:lang w:val="en-US"/>
+        </w:rPr>
+        <w:t>255.240.0.0</w:t>
+      </w:r>
+    </w:p>
+    <w:p>
+      <w:pPr>
+        <w:rPr>
+          <w:color w:val="000000" w:themeColor="text1"/>
+          <w:lang w:val="en-US"/>
+        </w:rPr>
+      </w:pPr>
+      <w:r>
+        <w:rPr>
+          <w:color w:val="000000" w:themeColor="text1"/>
+          <w:lang w:val="en-US"/>
+        </w:rPr>
+        <w:t xml:space="preserve">Minimum number of subnets required: </w:t>
+      </w:r>
+      <w:r>
+        <w:rPr>
+          <w:color w:val="000000" w:themeColor="text1"/>
+          <w:lang w:val="en-US"/>
+        </w:rPr>
+        <w:tab/>
+      </w:r>
+      <w:r>
+        <w:rPr>
+          <w:color w:val="000000" w:themeColor="text1"/>
+          <w:lang w:val="en-US"/>
+        </w:rPr>
+        <w:t>7</w:t>
+      </w:r>
+    </w:p>
+    <w:p>
+      <w:pPr>
+        <w:rPr>
+          <w:color w:val="000000" w:themeColor="text1"/>
+          <w:lang w:val="en-US"/>
+        </w:rPr>
+      </w:pPr>
+      <w:r>
+        <w:rPr>
+          <w:color w:val="000000" w:themeColor="text1"/>
+          <w:lang w:val="en-US"/>
+        </w:rPr>
+        <w:t xml:space="preserve">Subnets required for 20% growth: </w:t>
+      </w:r>
+      <w:r>
+        <w:rPr>
+          <w:color w:val="000000" w:themeColor="text1"/>
+          <w:lang w:val="en-US"/>
+        </w:rPr>
+        <w:tab/>
+      </w:r>
+      <w:r>
+        <w:rPr>
+          <w:color w:val="000000" w:themeColor="text1"/>
+          <w:lang w:val="en-US"/>
+        </w:rPr>
+        <w:t>2</w:t>
+      </w:r>
+    </w:p>
+    <w:p>
+      <w:pPr>
+        <w:rPr>
+          <w:color w:val="000000" w:themeColor="text1"/>
+          <w:lang w:val="en-US"/>
+        </w:rPr>
+      </w:pPr>
+      <w:r>
+        <w:rPr>
+          <w:color w:val="000000" w:themeColor="text1"/>
+          <w:lang w:val="en-US"/>
+        </w:rPr>
+        <w:t xml:space="preserve">Total number of subnets required: </w:t>
+      </w:r>
+      <w:r>
+        <w:rPr>
+          <w:color w:val="000000" w:themeColor="text1"/>
+          <w:lang w:val="en-US"/>
+        </w:rPr>
+        <w:tab/>
+      </w:r>
+      <w:r>
+        <w:rPr>
+          <w:color w:val="000000" w:themeColor="text1"/>
+          <w:lang w:val="en-US"/>
+        </w:rPr>
+        <w:t>9</w:t>
+      </w:r>
+    </w:p>
+    <w:p>
+      <w:pPr>
+        <w:rPr>
+          <w:color w:val="000000" w:themeColor="text1"/>
+          <w:lang w:val="en-US"/>
+        </w:rPr>
+      </w:pPr>
+      <w:r>
+        <w:rPr>
+          <w:color w:val="000000" w:themeColor="text1"/>
+          <w:lang w:val="en-US"/>
+        </w:rPr>
+        <w:t xml:space="preserve">Tech: </w:t>
+      </w:r>
+      <w:r>
+        <w:rPr>
+          <w:color w:val="000000" w:themeColor="text1"/>
+          <w:lang w:val="en-US"/>
+        </w:rPr>
+        <w:tab/>
+      </w:r>
+      <w:r>
+        <w:rPr>
+          <w:color w:val="000000" w:themeColor="text1"/>
+          <w:lang w:val="en-US"/>
+        </w:rPr>
+        <w:tab/>
+      </w:r>
+      <w:r>
+        <w:rPr>
+          <w:color w:val="000000" w:themeColor="text1"/>
+          <w:lang w:val="en-US"/>
+        </w:rPr>
+        <w:tab/>
+      </w:r>
+      <w:r>
+        <w:rPr>
+          <w:color w:val="000000" w:themeColor="text1"/>
+          <w:lang w:val="en-US"/>
+        </w:rPr>
+        <w:tab/>
+      </w:r>
+      <w:r>
+        <w:rPr>
+          <w:color w:val="000000" w:themeColor="text1"/>
+          <w:lang w:val="en-US"/>
+        </w:rPr>
+        <w:tab/>
+      </w:r>
+      <w:r>
+        <w:rPr>
+          <w:color w:val="000000" w:themeColor="text1"/>
+          <w:lang w:val="en-US"/>
+        </w:rPr>
+        <w:t>10.0.0.0</w:t>
+      </w:r>
+      <w:r>
+        <w:rPr>
+          <w:color w:val="000000" w:themeColor="text1"/>
+          <w:lang w:val="en-US"/>
+        </w:rPr>
+        <w:t xml:space="preserve"> -&gt; 10.15.255.255</w:t>
+      </w:r>
+    </w:p>
+    <w:p>
+      <w:pPr>
+        <w:rPr>
+          <w:color w:val="000000" w:themeColor="text1"/>
+          <w:lang w:val="en-US"/>
+        </w:rPr>
+      </w:pPr>
+      <w:r>
+        <w:rPr>
+          <w:color w:val="000000" w:themeColor="text1"/>
+          <w:lang w:val="en-US"/>
+        </w:rPr>
+        <w:t>Science:</w:t>
+      </w:r>
+      <w:r>
+        <w:rPr>
+          <w:color w:val="000000" w:themeColor="text1"/>
+          <w:lang w:val="en-US"/>
+        </w:rPr>
+        <w:t xml:space="preserve"> </w:t>
+      </w:r>
+      <w:r>
+        <w:rPr>
+          <w:color w:val="000000" w:themeColor="text1"/>
+          <w:lang w:val="en-US"/>
+        </w:rPr>
+        <w:tab/>
+      </w:r>
+      <w:r>
+        <w:rPr>
+          <w:color w:val="000000" w:themeColor="text1"/>
+          <w:lang w:val="en-US"/>
+        </w:rPr>
+        <w:tab/>
+      </w:r>
+      <w:r>
+        <w:rPr>
+          <w:color w:val="000000" w:themeColor="text1"/>
+          <w:lang w:val="en-US"/>
+        </w:rPr>
+        <w:tab/>
+      </w:r>
+      <w:r>
+        <w:rPr>
+          <w:color w:val="000000" w:themeColor="text1"/>
+          <w:lang w:val="en-US"/>
+        </w:rPr>
+        <w:tab/>
+      </w:r>
+      <w:r>
+        <w:rPr>
+          <w:color w:val="000000" w:themeColor="text1"/>
+          <w:lang w:val="en-US"/>
+        </w:rPr>
+        <w:t xml:space="preserve">10.16.255.255 -&gt; </w:t>
+      </w:r>
+      <w:r>
+        <w:rPr>
+          <w:color w:val="000000" w:themeColor="text1"/>
+          <w:lang w:val="en-US"/>
+        </w:rPr>
+        <w:t>10.31.255.255</w:t>
+      </w:r>
+    </w:p>
+    <w:p>
+      <w:pPr>
+        <w:rPr>
+          <w:color w:val="000000" w:themeColor="text1"/>
+          <w:lang w:val="en-US"/>
+        </w:rPr>
+      </w:pPr>
+      <w:r>
+        <w:rPr>
+          <w:color w:val="000000" w:themeColor="text1"/>
+          <w:lang w:val="en-US"/>
+        </w:rPr>
+        <w:t>Art:</w:t>
+      </w:r>
+      <w:r>
+        <w:rPr>
+          <w:color w:val="000000" w:themeColor="text1"/>
+          <w:lang w:val="en-US"/>
+        </w:rPr>
+        <w:t xml:space="preserve"> </w:t>
+      </w:r>
+      <w:r>
+        <w:rPr>
+          <w:color w:val="000000" w:themeColor="text1"/>
+          <w:lang w:val="en-US"/>
+        </w:rPr>
+        <w:t>1</w:t>
+      </w:r>
+      <w:r>
+        <w:rPr>
+          <w:color w:val="000000" w:themeColor="text1"/>
+          <w:lang w:val="en-US"/>
+        </w:rPr>
+        <w:tab/>
+      </w:r>
+      <w:r>
+        <w:rPr>
+          <w:color w:val="000000" w:themeColor="text1"/>
+          <w:lang w:val="en-US"/>
+        </w:rPr>
+        <w:tab/>
+      </w:r>
+      <w:r>
+        <w:rPr>
+          <w:color w:val="000000" w:themeColor="text1"/>
+          <w:lang w:val="en-US"/>
+        </w:rPr>
+        <w:tab/>
+      </w:r>
+      <w:r>
+        <w:rPr>
+          <w:color w:val="000000" w:themeColor="text1"/>
+          <w:lang w:val="en-US"/>
+        </w:rPr>
+        <w:tab/>
+      </w:r>
+      <w:r>
+        <w:rPr>
+          <w:color w:val="000000" w:themeColor="text1"/>
+          <w:lang w:val="en-US"/>
+        </w:rPr>
+        <w:tab/>
+      </w:r>
+      <w:r>
+        <w:rPr>
+          <w:color w:val="000000" w:themeColor="text1"/>
+          <w:lang w:val="en-US"/>
+        </w:rPr>
+        <w:t>0.32.255.255 -&gt; 10.47.255.255</w:t>
+      </w:r>
+    </w:p>
+    <w:p>
+      <w:pPr>
+        <w:rPr>
+          <w:color w:val="000000" w:themeColor="text1"/>
+          <w:lang w:val="en-US"/>
+        </w:rPr>
+      </w:pPr>
+      <w:r>
+        <w:rPr>
+          <w:color w:val="000000" w:themeColor="text1"/>
+          <w:lang w:val="en-US"/>
+        </w:rPr>
+        <w:t xml:space="preserve">Admin: </w:t>
+      </w:r>
+      <w:r>
+        <w:rPr>
+          <w:color w:val="000000" w:themeColor="text1"/>
+          <w:lang w:val="en-US"/>
+        </w:rPr>
+        <w:tab/>
+      </w:r>
+      <w:r>
+        <w:rPr>
+          <w:color w:val="000000" w:themeColor="text1"/>
+          <w:lang w:val="en-US"/>
+        </w:rPr>
+        <w:tab/>
+      </w:r>
+      <w:r>
+        <w:rPr>
+          <w:color w:val="000000" w:themeColor="text1"/>
+          <w:lang w:val="en-US"/>
+        </w:rPr>
+        <w:tab/>
+      </w:r>
+      <w:r>
+        <w:rPr>
+          <w:color w:val="000000" w:themeColor="text1"/>
+          <w:lang w:val="en-US"/>
+        </w:rPr>
+        <w:tab/>
+      </w:r>
+      <w:r>
+        <w:rPr>
+          <w:color w:val="000000" w:themeColor="text1"/>
+          <w:lang w:val="en-US"/>
+        </w:rPr>
+        <w:tab/>
+      </w:r>
+      <w:r>
+        <w:rPr>
+          <w:color w:val="000000" w:themeColor="text1"/>
+          <w:lang w:val="en-US"/>
+        </w:rPr>
+        <w:t xml:space="preserve">10.48.255.255 </w:t>
+      </w:r>
+      <w:r>
+        <w:rPr>
+          <w:color w:val="000000" w:themeColor="text1"/>
+          <w:lang w:val="en-US"/>
+        </w:rPr>
+        <w:t>-&gt; 10.63.255.255</w:t>
+      </w:r>
+    </w:p>
+    <w:p>
+      <w:pPr>
+        <w:rPr>
+          <w:color w:val="000000" w:themeColor="text1"/>
+          <w:lang w:val="en-US"/>
+        </w:rPr>
+      </w:pPr>
+      <w:r>
+        <w:rPr>
+          <w:color w:val="000000" w:themeColor="text1"/>
+          <w:lang w:val="en-US"/>
+        </w:rPr>
+        <w:t xml:space="preserve">A -&gt; B: </w:t>
+      </w:r>
+      <w:r>
+        <w:rPr>
+          <w:color w:val="000000" w:themeColor="text1"/>
+          <w:lang w:val="en-US"/>
+        </w:rPr>
+        <w:tab/>
+      </w:r>
+      <w:r>
+        <w:rPr>
+          <w:color w:val="000000" w:themeColor="text1"/>
+          <w:lang w:val="en-US"/>
+        </w:rPr>
+        <w:tab/>
+      </w:r>
+      <w:r>
+        <w:rPr>
+          <w:color w:val="000000" w:themeColor="text1"/>
+          <w:lang w:val="en-US"/>
+        </w:rPr>
+        <w:tab/>
+      </w:r>
+      <w:r>
+        <w:rPr>
+          <w:color w:val="000000" w:themeColor="text1"/>
+          <w:lang w:val="en-US"/>
+        </w:rPr>
+        <w:tab/>
+      </w:r>
+      <w:r>
+        <w:rPr>
+          <w:color w:val="000000" w:themeColor="text1"/>
+          <w:lang w:val="en-US"/>
+        </w:rPr>
+        <w:tab/>
+      </w:r>
+      <w:r>
+        <w:rPr>
+          <w:color w:val="000000" w:themeColor="text1"/>
+          <w:lang w:val="en-US"/>
+        </w:rPr>
+        <w:t>10.64.255.255 -&gt; 10.79.255.255</w:t>
+      </w:r>
+    </w:p>
+    <w:p>
+      <w:pPr>
+        <w:rPr>
+          <w:color w:val="000000" w:themeColor="text1"/>
+          <w:lang w:val="en-US"/>
+        </w:rPr>
+      </w:pPr>
+      <w:r>
+        <w:rPr>
+          <w:color w:val="000000" w:themeColor="text1"/>
+          <w:lang w:val="en-US"/>
+        </w:rPr>
+        <w:t>A -&gt; C</w:t>
+      </w:r>
+      <w:r>
+        <w:rPr>
+          <w:color w:val="000000" w:themeColor="text1"/>
+          <w:lang w:val="en-US"/>
+        </w:rPr>
+        <w:t xml:space="preserve">: </w:t>
+      </w:r>
+      <w:r>
+        <w:rPr>
+          <w:color w:val="000000" w:themeColor="text1"/>
+          <w:lang w:val="en-US"/>
+        </w:rPr>
+        <w:tab/>
+      </w:r>
+      <w:r>
+        <w:rPr>
+          <w:color w:val="000000" w:themeColor="text1"/>
+          <w:lang w:val="en-US"/>
+        </w:rPr>
+        <w:tab/>
+      </w:r>
+      <w:r>
+        <w:rPr>
+          <w:color w:val="000000" w:themeColor="text1"/>
+          <w:lang w:val="en-US"/>
+        </w:rPr>
+        <w:tab/>
+      </w:r>
+      <w:r>
+        <w:rPr>
+          <w:color w:val="000000" w:themeColor="text1"/>
+          <w:lang w:val="en-US"/>
+        </w:rPr>
+        <w:tab/>
+      </w:r>
+      <w:r>
+        <w:rPr>
+          <w:color w:val="000000" w:themeColor="text1"/>
+          <w:lang w:val="en-US"/>
+        </w:rPr>
+        <w:tab/>
+      </w:r>
+      <w:r>
+        <w:rPr>
+          <w:color w:val="000000" w:themeColor="text1"/>
+          <w:lang w:val="en-US"/>
+        </w:rPr>
+        <w:t>10.80.255.255 -&gt; 10.95.255.255</w:t>
+      </w:r>
+    </w:p>
+    <w:p>
+      <w:pPr>
+        <w:rPr>
+          <w:color w:val="000000" w:themeColor="text1"/>
+          <w:lang w:val="en-US"/>
+        </w:rPr>
+      </w:pPr>
+      <w:r>
+        <w:rPr>
+          <w:color w:val="000000" w:themeColor="text1"/>
+          <w:lang w:val="en-US"/>
+        </w:rPr>
+        <w:t>B -&gt; C:</w:t>
+      </w:r>
+      <w:r>
+        <w:rPr>
+          <w:color w:val="000000" w:themeColor="text1"/>
+          <w:lang w:val="en-US"/>
+        </w:rPr>
+        <w:t xml:space="preserve"> </w:t>
+      </w:r>
+      <w:r>
+        <w:rPr>
+          <w:color w:val="000000" w:themeColor="text1"/>
+          <w:lang w:val="en-US"/>
+        </w:rPr>
+        <w:tab/>
+      </w:r>
+      <w:r>
+        <w:rPr>
+          <w:color w:val="000000" w:themeColor="text1"/>
+          <w:lang w:val="en-US"/>
+        </w:rPr>
+        <w:tab/>
+      </w:r>
+      <w:r>
+        <w:rPr>
+          <w:color w:val="000000" w:themeColor="text1"/>
+          <w:lang w:val="en-US"/>
+        </w:rPr>
+        <w:tab/>
+      </w:r>
+      <w:r>
+        <w:rPr>
+          <w:color w:val="000000" w:themeColor="text1"/>
+          <w:lang w:val="en-US"/>
+        </w:rPr>
+        <w:tab/>
+      </w:r>
+      <w:r>
+        <w:rPr>
+          <w:color w:val="000000" w:themeColor="text1"/>
+          <w:lang w:val="en-US"/>
+        </w:rPr>
+        <w:tab/>
+      </w:r>
+      <w:r>
+        <w:rPr>
+          <w:color w:val="000000" w:themeColor="text1"/>
+          <w:lang w:val="en-US"/>
+        </w:rPr>
+        <w:t>10.96.255.255 -&gt; 10.111.255.255</w:t>
+      </w:r>
+    </w:p>
+    <w:p>
+      <w:pPr>
+        <w:rPr>
+          <w:color w:val="0070C0"/>
+          <w:lang w:val="en-US"/>
+        </w:rPr>
+      </w:pPr>
+      <w:r>
+        <w:rPr>
+          <w:color w:val="0070C0"/>
+          <w:lang w:val="en-US"/>
+        </w:rPr>
+        <w:t>Workings:</w:t>
+      </w:r>
+    </w:p>
+    <w:p>
+      <w:pPr>
+        <w:rPr>
+          <w:color w:val="000000" w:themeColor="text1"/>
+          <w:lang w:val="en-US"/>
+        </w:rPr>
+      </w:pPr>
+    </w:p>
+    <w:p>
+      <w:pPr>
+        <w:rPr>
+          <w:color w:val="000000" w:themeColor="text1"/>
+          <w:lang w:val="en-US"/>
+        </w:rPr>
+      </w:pPr>
     </w:p>
     <w:p>
       <w:pPr>
@@ -16360,8 +17923,121 @@
 </file>
 
 <file path=word/numbering.xml><?xml version="1.0" encoding="utf-8"?>
-<w:numbering xmlns:wpc="http://schemas.microsoft.com/office/word/2010/wordprocessingCanvas" xmlns:cx="http://schemas.microsoft.com/office/drawing/2014/chartex" xmlns:cx1="http://schemas.microsoft.com/office/drawing/2015/9/8/chartex" xmlns:cx2="http://schemas.microsoft.com/office/drawing/2015/10/21/chartex" xmlns:cx3="http://schemas.microsoft.com/office/drawing/2016/5/9/chartex" xmlns:cx4="http://schemas.microsoft.com/office/drawing/2016/5/10/chartex" xmlns:cx5="http://schemas.microsoft.com/office/drawing/2016/5/11/chartex" xmlns:cx6="http://schemas.microsoft.com/office/drawing/2016/5/12/chartex" xmlns:cx7="http://schemas.microsoft.com/office/drawing/2016/5/13/chartex" xmlns:cx8="http://schemas.microsoft.com/office/drawing/2016/5/14/chartex" xmlns:mc="http://schemas.openxmlformats.org/markup-compatibility/2006" xmlns:aink="http://schemas.microsoft.com/office/drawing/2016/ink" xmlns:am3d="http://schemas.microsoft.com/office/drawing/2017/model3d" xmlns:o="urn:schemas-microsoft-com:office:office" xmlns:r="http://schemas.openxmlformats.org/officeDocument/2006/relationships" xmlns:m="http://schemas.openxmlformats.org/officeDocument/2006/math" xmlns:v="urn:schemas-microsoft-com:vml" xmlns:wp14="http://schemas.microsoft.com/office/word/2010/wordprocessingDrawing" xmlns:wp="http://schemas.openxmlformats.org/drawingml/2006/wordprocessingDrawing" xmlns:w10="urn:schemas-microsoft-com:office:word" xmlns:w="http://schemas.openxmlformats.org/wordprocessingml/2006/main" xmlns:w14="http://schemas.microsoft.com/office/word/2010/wordml" xmlns:w15="http://schemas.microsoft.com/office/word/2012/wordml" xmlns:w16cid="http://schemas.microsoft.com/office/word/2016/wordml/cid" xmlns:w16se="http://schemas.microsoft.com/office/word/2015/wordml/symex" xmlns:wpg="http://schemas.microsoft.com/office/word/2010/wordprocessingGroup" xmlns:wpi="http://schemas.microsoft.com/office/word/2010/wordprocessingInk" xmlns:wne="http://schemas.microsoft.com/office/word/2006/wordml" xmlns:wps="http://schemas.microsoft.com/office/word/2010/wordprocessingShape" mc:Ignorable="w14 w15 w16se w16cid wp14">
+<w:numbering xmlns:wpc="http://schemas.microsoft.com/office/word/2010/wordprocessingCanvas" xmlns:cx="http://schemas.microsoft.com/office/drawing/2014/chartex" xmlns:cx1="http://schemas.microsoft.com/office/drawing/2015/9/8/chartex" xmlns:cx2="http://schemas.microsoft.com/office/drawing/2015/10/21/chartex" xmlns:cx3="http://schemas.microsoft.com/office/drawing/2016/5/9/chartex" xmlns:cx4="http://schemas.microsoft.com/office/drawing/2016/5/10/chartex" xmlns:cx5="http://schemas.microsoft.com/office/drawing/2016/5/11/chartex" xmlns:cx6="http://schemas.microsoft.com/office/drawing/2016/5/12/chartex" xmlns:cx7="http://schemas.microsoft.com/office/drawing/2016/5/13/chartex" xmlns:cx8="http://schemas.microsoft.com/office/drawing/2016/5/14/chartex" xmlns:mc="http://schemas.openxmlformats.org/markup-compatibility/2006" xmlns:aink="http://schemas.microsoft.com/office/drawing/2016/ink" xmlns:am3d="http://schemas.microsoft.com/office/drawing/2017/model3d" xmlns:o="urn:schemas-microsoft-com:office:office" xmlns:oel="http://schemas.microsoft.com/office/2019/extlst" xmlns:r="http://schemas.openxmlformats.org/officeDocument/2006/relationships" xmlns:m="http://schemas.openxmlformats.org/officeDocument/2006/math" xmlns:v="urn:schemas-microsoft-com:vml" xmlns:wp14="http://schemas.microsoft.com/office/word/2010/wordprocessingDrawing" xmlns:wp="http://schemas.openxmlformats.org/drawingml/2006/wordprocessingDrawing" xmlns:w10="urn:schemas-microsoft-com:office:word" xmlns:w="http://schemas.openxmlformats.org/wordprocessingml/2006/main" xmlns:w14="http://schemas.microsoft.com/office/word/2010/wordml" xmlns:w15="http://schemas.microsoft.com/office/word/2012/wordml" xmlns:w16cex="http://schemas.microsoft.com/office/word/2018/wordml/cex" xmlns:w16cid="http://schemas.microsoft.com/office/word/2016/wordml/cid" xmlns:w16="http://schemas.microsoft.com/office/word/2018/wordml" xmlns:w16sdtdh="http://schemas.microsoft.com/office/word/2020/wordml/sdtdatahash" xmlns:w16se="http://schemas.microsoft.com/office/word/2015/wordml/symex" xmlns:wpg="http://schemas.microsoft.com/office/word/2010/wordprocessingGroup" xmlns:wpi="http://schemas.microsoft.com/office/word/2010/wordprocessingInk" xmlns:wne="http://schemas.microsoft.com/office/word/2006/wordml" xmlns:wps="http://schemas.microsoft.com/office/word/2010/wordprocessingShape" mc:Ignorable="w14 w15 w16se w16cid w16 w16cex w16sdtdh wp14">
   <w:abstractNum w:abstractNumId="0" w15:restartNumberingAfterBreak="0">
+    <w:nsid w:val="1FB64E12"/>
+    <w:multiLevelType w:val="hybridMultilevel"/>
+    <w:tmpl w:val="ABF43016"/>
+    <w:lvl w:ilvl="0" w:tplc="04090001">
+      <w:start w:val="1"/>
+      <w:numFmt w:val="bullet"/>
+      <w:lvlText w:val=""/>
+      <w:lvlJc w:val="left"/>
+      <w:pPr>
+        <w:ind w:left="720" w:hanging="360"/>
+      </w:pPr>
+      <w:rPr>
+        <w:rFonts w:ascii="Symbol" w:hAnsi="Symbol" w:hint="default"/>
+      </w:rPr>
+    </w:lvl>
+    <w:lvl w:ilvl="1" w:tplc="04090003" w:tentative="1">
+      <w:start w:val="1"/>
+      <w:numFmt w:val="bullet"/>
+      <w:lvlText w:val="o"/>
+      <w:lvlJc w:val="left"/>
+      <w:pPr>
+        <w:ind w:left="1440" w:hanging="360"/>
+      </w:pPr>
+      <w:rPr>
+        <w:rFonts w:ascii="Courier New" w:hAnsi="Courier New" w:cs="Courier New" w:hint="default"/>
+      </w:rPr>
+    </w:lvl>
+    <w:lvl w:ilvl="2" w:tplc="04090005" w:tentative="1">
+      <w:start w:val="1"/>
+      <w:numFmt w:val="bullet"/>
+      <w:lvlText w:val=""/>
+      <w:lvlJc w:val="left"/>
+      <w:pPr>
+        <w:ind w:left="2160" w:hanging="360"/>
+      </w:pPr>
+      <w:rPr>
+        <w:rFonts w:ascii="Wingdings" w:hAnsi="Wingdings" w:hint="default"/>
+      </w:rPr>
+    </w:lvl>
+    <w:lvl w:ilvl="3" w:tplc="04090001" w:tentative="1">
+      <w:start w:val="1"/>
+      <w:numFmt w:val="bullet"/>
+      <w:lvlText w:val=""/>
+      <w:lvlJc w:val="left"/>
+      <w:pPr>
+        <w:ind w:left="2880" w:hanging="360"/>
+      </w:pPr>
+      <w:rPr>
+        <w:rFonts w:ascii="Symbol" w:hAnsi="Symbol" w:hint="default"/>
+      </w:rPr>
+    </w:lvl>
+    <w:lvl w:ilvl="4" w:tplc="04090003" w:tentative="1">
+      <w:start w:val="1"/>
+      <w:numFmt w:val="bullet"/>
+      <w:lvlText w:val="o"/>
+      <w:lvlJc w:val="left"/>
+      <w:pPr>
+        <w:ind w:left="3600" w:hanging="360"/>
+      </w:pPr>
+      <w:rPr>
+        <w:rFonts w:ascii="Courier New" w:hAnsi="Courier New" w:cs="Courier New" w:hint="default"/>
+      </w:rPr>
+    </w:lvl>
+    <w:lvl w:ilvl="5" w:tplc="04090005" w:tentative="1">
+      <w:start w:val="1"/>
+      <w:numFmt w:val="bullet"/>
+      <w:lvlText w:val=""/>
+      <w:lvlJc w:val="left"/>
+      <w:pPr>
+        <w:ind w:left="4320" w:hanging="360"/>
+      </w:pPr>
+      <w:rPr>
+        <w:rFonts w:ascii="Wingdings" w:hAnsi="Wingdings" w:hint="default"/>
+      </w:rPr>
+    </w:lvl>
+    <w:lvl w:ilvl="6" w:tplc="04090001" w:tentative="1">
+      <w:start w:val="1"/>
+      <w:numFmt w:val="bullet"/>
+      <w:lvlText w:val=""/>
+      <w:lvlJc w:val="left"/>
+      <w:pPr>
+        <w:ind w:left="5040" w:hanging="360"/>
+      </w:pPr>
+      <w:rPr>
+        <w:rFonts w:ascii="Symbol" w:hAnsi="Symbol" w:hint="default"/>
+      </w:rPr>
+    </w:lvl>
+    <w:lvl w:ilvl="7" w:tplc="04090003" w:tentative="1">
+      <w:start w:val="1"/>
+      <w:numFmt w:val="bullet"/>
+      <w:lvlText w:val="o"/>
+      <w:lvlJc w:val="left"/>
+      <w:pPr>
+        <w:ind w:left="5760" w:hanging="360"/>
+      </w:pPr>
+      <w:rPr>
+        <w:rFonts w:ascii="Courier New" w:hAnsi="Courier New" w:cs="Courier New" w:hint="default"/>
+      </w:rPr>
+    </w:lvl>
+    <w:lvl w:ilvl="8" w:tplc="04090005" w:tentative="1">
+      <w:start w:val="1"/>
+      <w:numFmt w:val="bullet"/>
+      <w:lvlText w:val=""/>
+      <w:lvlJc w:val="left"/>
+      <w:pPr>
+        <w:ind w:left="6480" w:hanging="360"/>
+      </w:pPr>
+      <w:rPr>
+        <w:rFonts w:ascii="Wingdings" w:hAnsi="Wingdings" w:hint="default"/>
+      </w:rPr>
+    </w:lvl>
+  </w:abstractNum>
+  <w:abstractNum w:abstractNumId="1" w15:restartNumberingAfterBreak="0">
     <w:nsid w:val="35DA3BED"/>
     <w:multiLevelType w:val="hybridMultilevel"/>
     <w:tmpl w:val="84EA7822"/>
@@ -16473,7 +18149,7 @@
       </w:rPr>
     </w:lvl>
   </w:abstractNum>
-  <w:abstractNum w:abstractNumId="1" w15:restartNumberingAfterBreak="0">
+  <w:abstractNum w:abstractNumId="2" w15:restartNumberingAfterBreak="0">
     <w:nsid w:val="40C20729"/>
     <w:multiLevelType w:val="hybridMultilevel"/>
     <w:tmpl w:val="ADAA035A"/>
@@ -16586,7 +18262,7 @@
       </w:rPr>
     </w:lvl>
   </w:abstractNum>
-  <w:abstractNum w:abstractNumId="2" w15:restartNumberingAfterBreak="0">
+  <w:abstractNum w:abstractNumId="3" w15:restartNumberingAfterBreak="0">
     <w:nsid w:val="5C265FFE"/>
     <w:multiLevelType w:val="hybridMultilevel"/>
     <w:tmpl w:val="6B181224"/>
@@ -16699,7 +18375,7 @@
       </w:rPr>
     </w:lvl>
   </w:abstractNum>
-  <w:abstractNum w:abstractNumId="3" w15:restartNumberingAfterBreak="0">
+  <w:abstractNum w:abstractNumId="4" w15:restartNumberingAfterBreak="0">
     <w:nsid w:val="6862427C"/>
     <w:multiLevelType w:val="hybridMultilevel"/>
     <w:tmpl w:val="6A1ACD9A"/>
@@ -16812,23 +18488,118 @@
       </w:rPr>
     </w:lvl>
   </w:abstractNum>
-  <w:num w:numId="1">
+  <w:abstractNum w:abstractNumId="5" w15:restartNumberingAfterBreak="0">
+    <w:nsid w:val="6E230F0B"/>
+    <w:multiLevelType w:val="hybridMultilevel"/>
+    <w:tmpl w:val="1ACA0C3C"/>
+    <w:lvl w:ilvl="0" w:tplc="FFFFFFFF">
+      <w:start w:val="1"/>
+      <w:numFmt w:val="upperLetter"/>
+      <w:lvlText w:val="%1-"/>
+      <w:lvlJc w:val="left"/>
+      <w:pPr>
+        <w:ind w:left="732" w:hanging="372"/>
+      </w:pPr>
+      <w:rPr>
+        <w:rFonts w:hint="default"/>
+      </w:rPr>
+    </w:lvl>
+    <w:lvl w:ilvl="1" w:tplc="04090019" w:tentative="1">
+      <w:start w:val="1"/>
+      <w:numFmt w:val="lowerLetter"/>
+      <w:lvlText w:val="%2."/>
+      <w:lvlJc w:val="left"/>
+      <w:pPr>
+        <w:ind w:left="1440" w:hanging="360"/>
+      </w:pPr>
+    </w:lvl>
+    <w:lvl w:ilvl="2" w:tplc="0409001B" w:tentative="1">
+      <w:start w:val="1"/>
+      <w:numFmt w:val="lowerRoman"/>
+      <w:lvlText w:val="%3."/>
+      <w:lvlJc w:val="right"/>
+      <w:pPr>
+        <w:ind w:left="2160" w:hanging="180"/>
+      </w:pPr>
+    </w:lvl>
+    <w:lvl w:ilvl="3" w:tplc="0409000F" w:tentative="1">
+      <w:start w:val="1"/>
+      <w:numFmt w:val="decimal"/>
+      <w:lvlText w:val="%4."/>
+      <w:lvlJc w:val="left"/>
+      <w:pPr>
+        <w:ind w:left="2880" w:hanging="360"/>
+      </w:pPr>
+    </w:lvl>
+    <w:lvl w:ilvl="4" w:tplc="04090019" w:tentative="1">
+      <w:start w:val="1"/>
+      <w:numFmt w:val="lowerLetter"/>
+      <w:lvlText w:val="%5."/>
+      <w:lvlJc w:val="left"/>
+      <w:pPr>
+        <w:ind w:left="3600" w:hanging="360"/>
+      </w:pPr>
+    </w:lvl>
+    <w:lvl w:ilvl="5" w:tplc="0409001B" w:tentative="1">
+      <w:start w:val="1"/>
+      <w:numFmt w:val="lowerRoman"/>
+      <w:lvlText w:val="%6."/>
+      <w:lvlJc w:val="right"/>
+      <w:pPr>
+        <w:ind w:left="4320" w:hanging="180"/>
+      </w:pPr>
+    </w:lvl>
+    <w:lvl w:ilvl="6" w:tplc="0409000F" w:tentative="1">
+      <w:start w:val="1"/>
+      <w:numFmt w:val="decimal"/>
+      <w:lvlText w:val="%7."/>
+      <w:lvlJc w:val="left"/>
+      <w:pPr>
+        <w:ind w:left="5040" w:hanging="360"/>
+      </w:pPr>
+    </w:lvl>
+    <w:lvl w:ilvl="7" w:tplc="04090019" w:tentative="1">
+      <w:start w:val="1"/>
+      <w:numFmt w:val="lowerLetter"/>
+      <w:lvlText w:val="%8."/>
+      <w:lvlJc w:val="left"/>
+      <w:pPr>
+        <w:ind w:left="5760" w:hanging="360"/>
+      </w:pPr>
+    </w:lvl>
+    <w:lvl w:ilvl="8" w:tplc="0409001B" w:tentative="1">
+      <w:start w:val="1"/>
+      <w:numFmt w:val="lowerRoman"/>
+      <w:lvlText w:val="%9."/>
+      <w:lvlJc w:val="right"/>
+      <w:pPr>
+        <w:ind w:left="6480" w:hanging="180"/>
+      </w:pPr>
+    </w:lvl>
+  </w:abstractNum>
+  <w:num w:numId="1" w16cid:durableId="1374815594">
+    <w:abstractNumId w:val="1"/>
+  </w:num>
+  <w:num w:numId="2" w16cid:durableId="1393580052">
+    <w:abstractNumId w:val="2"/>
+  </w:num>
+  <w:num w:numId="3" w16cid:durableId="1547910983">
+    <w:abstractNumId w:val="3"/>
+  </w:num>
+  <w:num w:numId="4" w16cid:durableId="228273383">
+    <w:abstractNumId w:val="4"/>
+  </w:num>
+  <w:num w:numId="5" w16cid:durableId="892811094">
     <w:abstractNumId w:val="0"/>
   </w:num>
-  <w:num w:numId="2">
-    <w:abstractNumId w:val="1"/>
-  </w:num>
-  <w:num w:numId="3">
-    <w:abstractNumId w:val="2"/>
-  </w:num>
-  <w:num w:numId="4">
-    <w:abstractNumId w:val="3"/>
+  <w:num w:numId="6" w16cid:durableId="1471556497">
+    <w:abstractNumId w:val="5"/>
   </w:num>
 </w:numbering>
 </file>
 
 <file path=word/styles.xml><?xml version="1.0" encoding="utf-8"?>
-<w:styles xmlns:mc="http://schemas.openxmlformats.org/markup-compatibility/2006" xmlns:r="http://schemas.openxmlformats.org/officeDocument/2006/relationships" xmlns:w="http://schemas.openxmlformats.org/wordprocessingml/2006/main" xmlns:w14="http://schemas.microsoft.com/office/word/2010/wordml" xmlns:w15="http://schemas.microsoft.com/office/word/2012/wordml" xmlns:w16cid="http://schemas.microsoft.com/office/word/2016/wordml/cid" xmlns:w16se="http://schemas.microsoft.com/office/word/2015/wordml/symex" mc:Ignorable="w14 w15 w16se w16cid">
+<w:styles xmlns:mc="http://schemas.openxmlformats.org/markup-compatibility/2006" xmlns:r="http://schemas.openxmlformats.org/officeDocument/2006/relationships" xmlns:w="http://schemas.openxmlformats.org/wordprocessingml/2006/main" xmlns:w14="http://schemas.microsoft.com/office/word/2010/wordml" xmlns:w15="http://schemas.microsoft.com/office/word/2012/wordml" xmlns:w16cex="http://schemas.microsoft.com/office/word/2018/wordml/cex" xmlns:w16cid="http://schemas.microsoft.com/office/word/2016/wordml/cid" xmlns:w16="http://schemas.microsoft.com/office/word/2018/wordml" xmlns:w16sdtdh="http://schemas.microsoft.com/office/word/2020/wordml/sdtdatahash" xmlns:w16se="http://schemas.microsoft.com/office/word/2015/wordml/symex" mc:Ignorable="w14 w15 w16se w16cid w16 w16cex w16sdtdh">
   <w:docDefaults>
     <w:rPrDefault>
       <w:rPr>
@@ -16844,7 +18615,7 @@
       </w:pPr>
     </w:pPrDefault>
   </w:docDefaults>
-  <w:latentStyles w:defLockedState="0" w:defUIPriority="99" w:defSemiHidden="0" w:defUnhideWhenUsed="0" w:defQFormat="0" w:count="375">
+  <w:latentStyles w:defLockedState="0" w:defUIPriority="99" w:defSemiHidden="0" w:defUnhideWhenUsed="0" w:defQFormat="0" w:count="376">
     <w:lsdException w:name="Normal" w:uiPriority="0" w:qFormat="1"/>
     <w:lsdException w:name="heading 1" w:uiPriority="9" w:qFormat="1"/>
     <w:lsdException w:name="heading 2" w:semiHidden="1" w:uiPriority="9" w:unhideWhenUsed="1" w:qFormat="1"/>
@@ -17220,6 +18991,7 @@
     <w:lsdException w:name="Smart Hyperlink" w:semiHidden="1" w:unhideWhenUsed="1"/>
     <w:lsdException w:name="Hashtag" w:semiHidden="1" w:unhideWhenUsed="1"/>
     <w:lsdException w:name="Unresolved Mention" w:semiHidden="1" w:unhideWhenUsed="1"/>
+    <w:lsdException w:name="Smart Link" w:semiHidden="1" w:unhideWhenUsed="1"/>
   </w:latentStyles>
   <w:style w:type="paragraph" w:default="1" w:styleId="Normal">
     <w:name w:val="Normal"/>

</xml_diff>